<commit_message>
updated variables on participant-level page
</commit_message>
<xml_diff>
--- a/dashboard-ui/src/components/AggregateResults/DRE_Human_Dataset_Variables_Dashboard.docx
+++ b/dashboard-ui/src/components/AggregateResults/DRE_Human_Dataset_Variables_Dashboard.docx
@@ -2712,21 +2712,63 @@
           <w:p>
             <w:pPr>
               <w:spacing w:before="0" w:beforeAutospacing="off" w:after="0" w:afterAutospacing="off"/>
-            </w:pPr>
-            <w:r>
-              <w:rPr>
-                <w:b w:val="0"/>
-                <w:bCs w:val="0"/>
-                <w:i w:val="0"/>
-                <w:iCs w:val="0"/>
-                <w:strike w:val="0"/>
-                <w:dstrike w:val="0"/>
-                <w:color w:val="000000" w:themeColor="text1" w:themeTint="FF" w:themeShade="FF"/>
-                <w:sz w:val="22"/>
-                <w:szCs w:val="22"/>
-                <w:u w:val="none"/>
-              </w:rPr>
-              <w:t>QOL_KDMA_Text</w:t>
+              <w:rPr>
+                <w:b w:val="0"/>
+                <w:bCs w:val="0"/>
+                <w:i w:val="0"/>
+                <w:iCs w:val="0"/>
+                <w:strike w:val="0"/>
+                <w:dstrike w:val="0"/>
+                <w:color w:val="000000" w:themeColor="text1" w:themeTint="FF" w:themeShade="FF"/>
+                <w:sz w:val="22"/>
+                <w:szCs w:val="22"/>
+                <w:u w:val="none"/>
+              </w:rPr>
+            </w:pPr>
+            <w:r>
+              <w:rPr>
+                <w:b w:val="0"/>
+                <w:bCs w:val="0"/>
+                <w:i w:val="0"/>
+                <w:iCs w:val="0"/>
+                <w:strike w:val="0"/>
+                <w:dstrike w:val="0"/>
+                <w:color w:val="000000" w:themeColor="text1" w:themeTint="FF" w:themeShade="FF"/>
+                <w:sz w:val="22"/>
+                <w:szCs w:val="22"/>
+                <w:u w:val="none"/>
+              </w:rPr>
+              <w:t>QOL_KD</w:t>
+            </w:r>
+            <w:r>
+              <w:rPr>
+                <w:b w:val="0"/>
+                <w:bCs w:val="0"/>
+                <w:i w:val="0"/>
+                <w:iCs w:val="0"/>
+                <w:strike w:val="0"/>
+                <w:dstrike w:val="0"/>
+                <w:color w:val="000000" w:themeColor="text1" w:themeTint="FF" w:themeShade="FF"/>
+                <w:sz w:val="22"/>
+                <w:szCs w:val="22"/>
+                <w:u w:val="none"/>
+              </w:rPr>
+              <w:t>E</w:t>
+            </w:r>
+            <w:r>
+              <w:rPr>
+                <w:b w:val="0"/>
+                <w:bCs w:val="0"/>
+                <w:i w:val="0"/>
+                <w:iCs w:val="0"/>
+                <w:strike w:val="0"/>
+                <w:dstrike w:val="0"/>
+                <w:color w:val="000000" w:themeColor="text1" w:themeTint="FF" w:themeShade="FF"/>
+                <w:sz w:val="22"/>
+                <w:szCs w:val="22"/>
+                <w:u w:val="none"/>
+              </w:rPr>
+              <w:t>_Text</w:t>
             </w:r>
           </w:p>
         </w:tc>
@@ -2923,7 +2965,7 @@
                 <w:szCs w:val="22"/>
                 <w:u w:val="none"/>
               </w:rPr>
-              <w:t>QOL_KDMA_Sim</w:t>
+              <w:t>QOL_KDMA_Text</w:t>
             </w:r>
           </w:p>
         </w:tc>
@@ -2956,7 +2998,7 @@
                 <w:szCs w:val="22"/>
                 <w:u w:val="none"/>
               </w:rPr>
-              <w:t>KDMA measurement from sim probe responses for the ST Quality of Life Scenario</w:t>
+              <w:t>KDMA measurement from text probe responses for the ST Quality of Life scenario</w:t>
             </w:r>
           </w:p>
         </w:tc>
@@ -2973,22 +3015,27 @@
           </w:tcPr>
           <w:p>
             <w:pPr>
-              <w:spacing w:before="0" w:beforeAutospacing="off" w:after="0" w:afterAutospacing="off"/>
-            </w:pPr>
-            <w:r>
-              <w:rPr>
-                <w:b w:val="0"/>
-                <w:bCs w:val="0"/>
-                <w:i w:val="0"/>
-                <w:iCs w:val="0"/>
-                <w:strike w:val="0"/>
-                <w:dstrike w:val="0"/>
-                <w:color w:val="000000" w:themeColor="text1" w:themeTint="FF" w:themeShade="FF"/>
-                <w:sz w:val="22"/>
-                <w:szCs w:val="22"/>
-                <w:u w:val="none"/>
-              </w:rPr>
-              <w:t>Hyperlink to Graph</w:t>
+              <w:pStyle w:val="Normal"/>
+              <w:suppressLineNumbers w:val="0"/>
+              <w:bidi w:val="0"/>
+              <w:spacing w:before="0" w:beforeAutospacing="off" w:after="0" w:afterAutospacing="off" w:line="240" w:lineRule="auto"/>
+              <w:ind w:left="0" w:right="0"/>
+              <w:jc w:val="left"/>
+            </w:pPr>
+            <w:r>
+              <w:rPr>
+                <w:b w:val="0"/>
+                <w:bCs w:val="0"/>
+                <w:i w:val="0"/>
+                <w:iCs w:val="0"/>
+                <w:strike w:val="0"/>
+                <w:dstrike w:val="0"/>
+                <w:color w:val="000000" w:themeColor="text1" w:themeTint="FF" w:themeShade="FF"/>
+                <w:sz w:val="22"/>
+                <w:szCs w:val="22"/>
+                <w:u w:val="none"/>
+              </w:rPr>
+              <w:t>Number</w:t>
             </w:r>
           </w:p>
         </w:tc>
@@ -3106,21 +3153,63 @@
           <w:p>
             <w:pPr>
               <w:spacing w:before="0" w:beforeAutospacing="off" w:after="0" w:afterAutospacing="off"/>
-            </w:pPr>
-            <w:r>
-              <w:rPr>
-                <w:b w:val="0"/>
-                <w:bCs w:val="0"/>
-                <w:i w:val="0"/>
-                <w:iCs w:val="0"/>
-                <w:strike w:val="0"/>
-                <w:dstrike w:val="0"/>
-                <w:color w:val="000000" w:themeColor="text1" w:themeTint="FF" w:themeShade="FF"/>
-                <w:sz w:val="22"/>
-                <w:szCs w:val="22"/>
-                <w:u w:val="none"/>
-              </w:rPr>
-              <w:t>VOL_KDMA_Text</w:t>
+              <w:rPr>
+                <w:b w:val="0"/>
+                <w:bCs w:val="0"/>
+                <w:i w:val="0"/>
+                <w:iCs w:val="0"/>
+                <w:strike w:val="0"/>
+                <w:dstrike w:val="0"/>
+                <w:color w:val="000000" w:themeColor="text1" w:themeTint="FF" w:themeShade="FF"/>
+                <w:sz w:val="22"/>
+                <w:szCs w:val="22"/>
+                <w:u w:val="none"/>
+              </w:rPr>
+            </w:pPr>
+            <w:r>
+              <w:rPr>
+                <w:b w:val="0"/>
+                <w:bCs w:val="0"/>
+                <w:i w:val="0"/>
+                <w:iCs w:val="0"/>
+                <w:strike w:val="0"/>
+                <w:dstrike w:val="0"/>
+                <w:color w:val="000000" w:themeColor="text1" w:themeTint="FF" w:themeShade="FF"/>
+                <w:sz w:val="22"/>
+                <w:szCs w:val="22"/>
+                <w:u w:val="none"/>
+              </w:rPr>
+              <w:t>QOL_KD</w:t>
+            </w:r>
+            <w:r>
+              <w:rPr>
+                <w:b w:val="0"/>
+                <w:bCs w:val="0"/>
+                <w:i w:val="0"/>
+                <w:iCs w:val="0"/>
+                <w:strike w:val="0"/>
+                <w:dstrike w:val="0"/>
+                <w:color w:val="000000" w:themeColor="text1" w:themeTint="FF" w:themeShade="FF"/>
+                <w:sz w:val="22"/>
+                <w:szCs w:val="22"/>
+                <w:u w:val="none"/>
+              </w:rPr>
+              <w:t>E</w:t>
+            </w:r>
+            <w:r>
+              <w:rPr>
+                <w:b w:val="0"/>
+                <w:bCs w:val="0"/>
+                <w:i w:val="0"/>
+                <w:iCs w:val="0"/>
+                <w:strike w:val="0"/>
+                <w:dstrike w:val="0"/>
+                <w:color w:val="000000" w:themeColor="text1" w:themeTint="FF" w:themeShade="FF"/>
+                <w:sz w:val="22"/>
+                <w:szCs w:val="22"/>
+                <w:u w:val="none"/>
+              </w:rPr>
+              <w:t>_Sim</w:t>
             </w:r>
           </w:p>
         </w:tc>
@@ -3153,7 +3242,7 @@
                 <w:szCs w:val="22"/>
                 <w:u w:val="none"/>
               </w:rPr>
-              <w:t>KDMA measurement from text probe responses for the ST Value of Life scenario</w:t>
+              <w:t>KDMA measurement from sim probe responses for the ST Quality of Life Scenario</w:t>
             </w:r>
           </w:p>
         </w:tc>
@@ -3303,6 +3392,930 @@
           <w:p>
             <w:pPr>
               <w:spacing w:before="0" w:beforeAutospacing="off" w:after="0" w:afterAutospacing="off"/>
+              <w:rPr>
+                <w:b w:val="0"/>
+                <w:bCs w:val="0"/>
+                <w:i w:val="0"/>
+                <w:iCs w:val="0"/>
+                <w:strike w:val="0"/>
+                <w:dstrike w:val="0"/>
+                <w:color w:val="000000" w:themeColor="text1" w:themeTint="FF" w:themeShade="FF"/>
+                <w:sz w:val="22"/>
+                <w:szCs w:val="22"/>
+                <w:u w:val="none"/>
+              </w:rPr>
+            </w:pPr>
+            <w:r>
+              <w:rPr>
+                <w:b w:val="0"/>
+                <w:bCs w:val="0"/>
+                <w:i w:val="0"/>
+                <w:iCs w:val="0"/>
+                <w:strike w:val="0"/>
+                <w:dstrike w:val="0"/>
+                <w:color w:val="000000" w:themeColor="text1" w:themeTint="FF" w:themeShade="FF"/>
+                <w:sz w:val="22"/>
+                <w:szCs w:val="22"/>
+                <w:u w:val="none"/>
+              </w:rPr>
+              <w:t>QOL_KD</w:t>
+            </w:r>
+            <w:r>
+              <w:rPr>
+                <w:b w:val="0"/>
+                <w:bCs w:val="0"/>
+                <w:i w:val="0"/>
+                <w:iCs w:val="0"/>
+                <w:strike w:val="0"/>
+                <w:dstrike w:val="0"/>
+                <w:color w:val="000000" w:themeColor="text1" w:themeTint="FF" w:themeShade="FF"/>
+                <w:sz w:val="22"/>
+                <w:szCs w:val="22"/>
+                <w:u w:val="none"/>
+              </w:rPr>
+              <w:t>MA</w:t>
+            </w:r>
+            <w:r>
+              <w:rPr>
+                <w:b w:val="0"/>
+                <w:bCs w:val="0"/>
+                <w:i w:val="0"/>
+                <w:iCs w:val="0"/>
+                <w:strike w:val="0"/>
+                <w:dstrike w:val="0"/>
+                <w:color w:val="000000" w:themeColor="text1" w:themeTint="FF" w:themeShade="FF"/>
+                <w:sz w:val="22"/>
+                <w:szCs w:val="22"/>
+                <w:u w:val="none"/>
+              </w:rPr>
+              <w:t>_Sim</w:t>
+            </w:r>
+          </w:p>
+        </w:tc>
+        <w:tc>
+          <w:tcPr>
+            <w:tcW w:w="1609" w:type="dxa"/>
+            <w:tcBorders>
+              <w:top w:val="single" w:color="auto" w:sz="4" w:space="0"/>
+              <w:left w:val="single" w:color="auto" w:sz="4" w:space="0"/>
+              <w:bottom w:val="single" w:color="auto" w:sz="4" w:space="0"/>
+              <w:right w:val="single" w:color="auto" w:sz="4" w:space="0"/>
+            </w:tcBorders>
+            <w:tcMar/>
+            <w:hideMark/>
+          </w:tcPr>
+          <w:p>
+            <w:pPr>
+              <w:spacing w:before="0" w:beforeAutospacing="off" w:after="0" w:afterAutospacing="off"/>
+            </w:pPr>
+            <w:r>
+              <w:rPr>
+                <w:b w:val="0"/>
+                <w:bCs w:val="0"/>
+                <w:i w:val="0"/>
+                <w:iCs w:val="0"/>
+                <w:strike w:val="0"/>
+                <w:dstrike w:val="0"/>
+                <w:color w:val="000000" w:themeColor="text1" w:themeTint="FF" w:themeShade="FF"/>
+                <w:sz w:val="22"/>
+                <w:szCs w:val="22"/>
+                <w:u w:val="none"/>
+              </w:rPr>
+              <w:t>KDMA measurement from sim probe responses for the ST Quality of Life Scenario</w:t>
+            </w:r>
+          </w:p>
+        </w:tc>
+        <w:tc>
+          <w:tcPr>
+            <w:tcW w:w="1969" w:type="dxa"/>
+            <w:tcBorders>
+              <w:top w:val="single" w:color="auto" w:sz="4" w:space="0"/>
+              <w:left w:val="single" w:color="auto" w:sz="4" w:space="0"/>
+              <w:bottom w:val="single" w:color="auto" w:sz="4" w:space="0"/>
+              <w:right w:val="single" w:color="auto" w:sz="4" w:space="0"/>
+            </w:tcBorders>
+            <w:tcMar/>
+          </w:tcPr>
+          <w:p>
+            <w:pPr>
+              <w:pStyle w:val="Normal"/>
+              <w:suppressLineNumbers w:val="0"/>
+              <w:bidi w:val="0"/>
+              <w:spacing w:before="0" w:beforeAutospacing="off" w:after="0" w:afterAutospacing="off" w:line="240" w:lineRule="auto"/>
+              <w:ind w:left="0" w:right="0"/>
+              <w:jc w:val="left"/>
+            </w:pPr>
+            <w:r>
+              <w:rPr>
+                <w:b w:val="0"/>
+                <w:bCs w:val="0"/>
+                <w:i w:val="0"/>
+                <w:iCs w:val="0"/>
+                <w:strike w:val="0"/>
+                <w:dstrike w:val="0"/>
+                <w:color w:val="000000" w:themeColor="text1" w:themeTint="FF" w:themeShade="FF"/>
+                <w:sz w:val="22"/>
+                <w:szCs w:val="22"/>
+                <w:u w:val="none"/>
+              </w:rPr>
+              <w:t>Number</w:t>
+            </w:r>
+          </w:p>
+        </w:tc>
+        <w:tc>
+          <w:tcPr>
+            <w:tcW w:w="1728" w:type="dxa"/>
+            <w:tcBorders>
+              <w:top w:val="single" w:color="auto" w:sz="4" w:space="0"/>
+              <w:left w:val="single" w:color="auto" w:sz="4" w:space="0"/>
+              <w:bottom w:val="single" w:color="auto" w:sz="4" w:space="0"/>
+              <w:right w:val="single" w:color="auto" w:sz="4" w:space="0"/>
+            </w:tcBorders>
+            <w:tcMar/>
+            <w:hideMark/>
+          </w:tcPr>
+          <w:p>
+            <w:pPr>
+              <w:spacing w:before="0" w:beforeAutospacing="off" w:after="0" w:afterAutospacing="off"/>
+            </w:pPr>
+            <w:r>
+              <w:rPr>
+                <w:b w:val="0"/>
+                <w:bCs w:val="0"/>
+                <w:i w:val="0"/>
+                <w:iCs w:val="0"/>
+                <w:strike w:val="0"/>
+                <w:dstrike w:val="0"/>
+                <w:color w:val="000000" w:themeColor="text1" w:themeTint="FF" w:themeShade="FF"/>
+                <w:sz w:val="22"/>
+                <w:szCs w:val="22"/>
+                <w:u w:val="none"/>
+              </w:rPr>
+              <w:t>-</w:t>
+            </w:r>
+          </w:p>
+        </w:tc>
+        <w:tc>
+          <w:tcPr>
+            <w:tcW w:w="1316" w:type="dxa"/>
+            <w:tcBorders>
+              <w:top w:val="single" w:color="auto" w:sz="4" w:space="0"/>
+              <w:left w:val="single" w:color="auto" w:sz="4" w:space="0"/>
+              <w:bottom w:val="single" w:color="auto" w:sz="4" w:space="0"/>
+              <w:right w:val="single" w:color="auto" w:sz="4" w:space="0"/>
+            </w:tcBorders>
+            <w:tcMar/>
+            <w:hideMark/>
+          </w:tcPr>
+          <w:p>
+            <w:pPr>
+              <w:spacing w:before="0" w:beforeAutospacing="off" w:after="0" w:afterAutospacing="off"/>
+            </w:pPr>
+            <w:r>
+              <w:rPr>
+                <w:b w:val="0"/>
+                <w:bCs w:val="0"/>
+                <w:i w:val="0"/>
+                <w:iCs w:val="0"/>
+                <w:strike w:val="0"/>
+                <w:dstrike w:val="0"/>
+                <w:color w:val="000000" w:themeColor="text1" w:themeTint="FF" w:themeShade="FF"/>
+                <w:sz w:val="22"/>
+                <w:szCs w:val="22"/>
+                <w:u w:val="none"/>
+              </w:rPr>
+              <w:t>From TA1 Server</w:t>
+            </w:r>
+          </w:p>
+        </w:tc>
+      </w:tr>
+      <w:tr>
+        <w:trPr>
+          <w:trHeight w:val="300"/>
+        </w:trPr>
+        <w:tc>
+          <w:tcPr>
+            <w:tcW w:w="1796" w:type="dxa"/>
+            <w:tcBorders>
+              <w:top w:val="single" w:color="auto" w:sz="4" w:space="0"/>
+              <w:left w:val="single" w:color="auto" w:sz="4" w:space="0"/>
+              <w:bottom w:val="single" w:color="auto" w:sz="4" w:space="0"/>
+              <w:right w:val="single" w:color="auto" w:sz="4" w:space="0"/>
+            </w:tcBorders>
+            <w:tcMar/>
+            <w:hideMark/>
+          </w:tcPr>
+          <w:p>
+            <w:pPr>
+              <w:pStyle w:val="Normal"/>
+            </w:pPr>
+            <w:r>
+              <w:rPr>
+                <w:rFonts w:ascii="Calibri" w:hAnsi="Calibri" w:eastAsia="Calibri" w:cs="Calibri"/>
+                <w:noProof w:val="0"/>
+                <w:sz w:val="22"/>
+                <w:szCs w:val="22"/>
+                <w:lang w:val="en-US"/>
+              </w:rPr>
+              <w:t>Attribute Assessment</w:t>
+            </w:r>
+          </w:p>
+        </w:tc>
+        <w:tc>
+          <w:tcPr>
+            <w:tcW w:w="3558" w:type="dxa"/>
+            <w:tcBorders>
+              <w:top w:val="single" w:color="auto" w:sz="4" w:space="0"/>
+              <w:left w:val="single" w:color="auto" w:sz="4" w:space="0"/>
+              <w:bottom w:val="single" w:color="auto" w:sz="4" w:space="0"/>
+              <w:right w:val="single" w:color="auto" w:sz="4" w:space="0"/>
+            </w:tcBorders>
+            <w:tcMar/>
+            <w:hideMark/>
+          </w:tcPr>
+          <w:p>
+            <w:pPr>
+              <w:spacing w:before="0" w:beforeAutospacing="off" w:after="0" w:afterAutospacing="off"/>
+              <w:rPr>
+                <w:b w:val="0"/>
+                <w:bCs w:val="0"/>
+                <w:i w:val="0"/>
+                <w:iCs w:val="0"/>
+                <w:strike w:val="0"/>
+                <w:dstrike w:val="0"/>
+                <w:color w:val="000000" w:themeColor="text1" w:themeTint="FF" w:themeShade="FF"/>
+                <w:sz w:val="22"/>
+                <w:szCs w:val="22"/>
+                <w:u w:val="none"/>
+              </w:rPr>
+            </w:pPr>
+            <w:r>
+              <w:rPr>
+                <w:b w:val="0"/>
+                <w:bCs w:val="0"/>
+                <w:i w:val="0"/>
+                <w:iCs w:val="0"/>
+                <w:strike w:val="0"/>
+                <w:dstrike w:val="0"/>
+                <w:color w:val="000000" w:themeColor="text1" w:themeTint="FF" w:themeShade="FF"/>
+                <w:sz w:val="22"/>
+                <w:szCs w:val="22"/>
+                <w:u w:val="none"/>
+              </w:rPr>
+              <w:t>VOL_KD</w:t>
+            </w:r>
+            <w:r>
+              <w:rPr>
+                <w:b w:val="0"/>
+                <w:bCs w:val="0"/>
+                <w:i w:val="0"/>
+                <w:iCs w:val="0"/>
+                <w:strike w:val="0"/>
+                <w:dstrike w:val="0"/>
+                <w:color w:val="000000" w:themeColor="text1" w:themeTint="FF" w:themeShade="FF"/>
+                <w:sz w:val="22"/>
+                <w:szCs w:val="22"/>
+                <w:u w:val="none"/>
+              </w:rPr>
+              <w:t>E</w:t>
+            </w:r>
+            <w:r>
+              <w:rPr>
+                <w:b w:val="0"/>
+                <w:bCs w:val="0"/>
+                <w:i w:val="0"/>
+                <w:iCs w:val="0"/>
+                <w:strike w:val="0"/>
+                <w:dstrike w:val="0"/>
+                <w:color w:val="000000" w:themeColor="text1" w:themeTint="FF" w:themeShade="FF"/>
+                <w:sz w:val="22"/>
+                <w:szCs w:val="22"/>
+                <w:u w:val="none"/>
+              </w:rPr>
+              <w:t>_Text</w:t>
+            </w:r>
+          </w:p>
+        </w:tc>
+        <w:tc>
+          <w:tcPr>
+            <w:tcW w:w="1609" w:type="dxa"/>
+            <w:tcBorders>
+              <w:top w:val="single" w:color="auto" w:sz="4" w:space="0"/>
+              <w:left w:val="single" w:color="auto" w:sz="4" w:space="0"/>
+              <w:bottom w:val="single" w:color="auto" w:sz="4" w:space="0"/>
+              <w:right w:val="single" w:color="auto" w:sz="4" w:space="0"/>
+            </w:tcBorders>
+            <w:tcMar/>
+            <w:hideMark/>
+          </w:tcPr>
+          <w:p>
+            <w:pPr>
+              <w:spacing w:before="0" w:beforeAutospacing="off" w:after="0" w:afterAutospacing="off"/>
+            </w:pPr>
+            <w:r>
+              <w:rPr>
+                <w:b w:val="0"/>
+                <w:bCs w:val="0"/>
+                <w:i w:val="0"/>
+                <w:iCs w:val="0"/>
+                <w:strike w:val="0"/>
+                <w:dstrike w:val="0"/>
+                <w:color w:val="000000" w:themeColor="text1" w:themeTint="FF" w:themeShade="FF"/>
+                <w:sz w:val="22"/>
+                <w:szCs w:val="22"/>
+                <w:u w:val="none"/>
+              </w:rPr>
+              <w:t>KDMA measurement from text probe responses for the ST Value of Life scenario</w:t>
+            </w:r>
+          </w:p>
+        </w:tc>
+        <w:tc>
+          <w:tcPr>
+            <w:tcW w:w="1969" w:type="dxa"/>
+            <w:tcBorders>
+              <w:top w:val="single" w:color="auto" w:sz="4" w:space="0"/>
+              <w:left w:val="single" w:color="auto" w:sz="4" w:space="0"/>
+              <w:bottom w:val="single" w:color="auto" w:sz="4" w:space="0"/>
+              <w:right w:val="single" w:color="auto" w:sz="4" w:space="0"/>
+            </w:tcBorders>
+            <w:tcMar/>
+          </w:tcPr>
+          <w:p>
+            <w:pPr>
+              <w:spacing w:before="0" w:beforeAutospacing="off" w:after="0" w:afterAutospacing="off"/>
+            </w:pPr>
+            <w:r>
+              <w:rPr>
+                <w:b w:val="0"/>
+                <w:bCs w:val="0"/>
+                <w:i w:val="0"/>
+                <w:iCs w:val="0"/>
+                <w:strike w:val="0"/>
+                <w:dstrike w:val="0"/>
+                <w:color w:val="000000" w:themeColor="text1" w:themeTint="FF" w:themeShade="FF"/>
+                <w:sz w:val="22"/>
+                <w:szCs w:val="22"/>
+                <w:u w:val="none"/>
+              </w:rPr>
+              <w:t>Hyperlink to Graph</w:t>
+            </w:r>
+          </w:p>
+        </w:tc>
+        <w:tc>
+          <w:tcPr>
+            <w:tcW w:w="1728" w:type="dxa"/>
+            <w:tcBorders>
+              <w:top w:val="single" w:color="auto" w:sz="4" w:space="0"/>
+              <w:left w:val="single" w:color="auto" w:sz="4" w:space="0"/>
+              <w:bottom w:val="single" w:color="auto" w:sz="4" w:space="0"/>
+              <w:right w:val="single" w:color="auto" w:sz="4" w:space="0"/>
+            </w:tcBorders>
+            <w:tcMar/>
+            <w:hideMark/>
+          </w:tcPr>
+          <w:p>
+            <w:pPr>
+              <w:spacing w:before="0" w:beforeAutospacing="off" w:after="0" w:afterAutospacing="off"/>
+            </w:pPr>
+            <w:r>
+              <w:rPr>
+                <w:b w:val="0"/>
+                <w:bCs w:val="0"/>
+                <w:i w:val="0"/>
+                <w:iCs w:val="0"/>
+                <w:strike w:val="0"/>
+                <w:dstrike w:val="0"/>
+                <w:color w:val="000000" w:themeColor="text1" w:themeTint="FF" w:themeShade="FF"/>
+                <w:sz w:val="22"/>
+                <w:szCs w:val="22"/>
+                <w:u w:val="none"/>
+              </w:rPr>
+              <w:t>-</w:t>
+            </w:r>
+          </w:p>
+        </w:tc>
+        <w:tc>
+          <w:tcPr>
+            <w:tcW w:w="1316" w:type="dxa"/>
+            <w:tcBorders>
+              <w:top w:val="single" w:color="auto" w:sz="4" w:space="0"/>
+              <w:left w:val="single" w:color="auto" w:sz="4" w:space="0"/>
+              <w:bottom w:val="single" w:color="auto" w:sz="4" w:space="0"/>
+              <w:right w:val="single" w:color="auto" w:sz="4" w:space="0"/>
+            </w:tcBorders>
+            <w:tcMar/>
+            <w:hideMark/>
+          </w:tcPr>
+          <w:p>
+            <w:pPr>
+              <w:spacing w:before="0" w:beforeAutospacing="off" w:after="0" w:afterAutospacing="off"/>
+            </w:pPr>
+            <w:r>
+              <w:rPr>
+                <w:b w:val="0"/>
+                <w:bCs w:val="0"/>
+                <w:i w:val="0"/>
+                <w:iCs w:val="0"/>
+                <w:strike w:val="0"/>
+                <w:dstrike w:val="0"/>
+                <w:color w:val="000000" w:themeColor="text1" w:themeTint="FF" w:themeShade="FF"/>
+                <w:sz w:val="22"/>
+                <w:szCs w:val="22"/>
+                <w:u w:val="none"/>
+              </w:rPr>
+              <w:t>From TA1 Server</w:t>
+            </w:r>
+          </w:p>
+        </w:tc>
+      </w:tr>
+      <w:tr>
+        <w:trPr>
+          <w:trHeight w:val="300"/>
+        </w:trPr>
+        <w:tc>
+          <w:tcPr>
+            <w:tcW w:w="1796" w:type="dxa"/>
+            <w:tcBorders>
+              <w:top w:val="single" w:color="auto" w:sz="4" w:space="0"/>
+              <w:left w:val="single" w:color="auto" w:sz="4" w:space="0"/>
+              <w:bottom w:val="single" w:color="auto" w:sz="4" w:space="0"/>
+              <w:right w:val="single" w:color="auto" w:sz="4" w:space="0"/>
+            </w:tcBorders>
+            <w:tcMar/>
+            <w:hideMark/>
+          </w:tcPr>
+          <w:p>
+            <w:pPr>
+              <w:pStyle w:val="Normal"/>
+            </w:pPr>
+            <w:r>
+              <w:rPr>
+                <w:rFonts w:ascii="Calibri" w:hAnsi="Calibri" w:eastAsia="Calibri" w:cs="Calibri"/>
+                <w:noProof w:val="0"/>
+                <w:sz w:val="22"/>
+                <w:szCs w:val="22"/>
+                <w:lang w:val="en-US"/>
+              </w:rPr>
+              <w:t>Attribute Assessment</w:t>
+            </w:r>
+          </w:p>
+        </w:tc>
+        <w:tc>
+          <w:tcPr>
+            <w:tcW w:w="3558" w:type="dxa"/>
+            <w:tcBorders>
+              <w:top w:val="single" w:color="auto" w:sz="4" w:space="0"/>
+              <w:left w:val="single" w:color="auto" w:sz="4" w:space="0"/>
+              <w:bottom w:val="single" w:color="auto" w:sz="4" w:space="0"/>
+              <w:right w:val="single" w:color="auto" w:sz="4" w:space="0"/>
+            </w:tcBorders>
+            <w:tcMar/>
+            <w:hideMark/>
+          </w:tcPr>
+          <w:p>
+            <w:pPr>
+              <w:spacing w:before="0" w:beforeAutospacing="off" w:after="0" w:afterAutospacing="off"/>
+            </w:pPr>
+            <w:r>
+              <w:rPr>
+                <w:b w:val="0"/>
+                <w:bCs w:val="0"/>
+                <w:i w:val="0"/>
+                <w:iCs w:val="0"/>
+                <w:strike w:val="0"/>
+                <w:dstrike w:val="0"/>
+                <w:color w:val="000000" w:themeColor="text1" w:themeTint="FF" w:themeShade="FF"/>
+                <w:sz w:val="22"/>
+                <w:szCs w:val="22"/>
+                <w:u w:val="none"/>
+              </w:rPr>
+              <w:t>VOL_KDMA_Text</w:t>
+            </w:r>
+          </w:p>
+        </w:tc>
+        <w:tc>
+          <w:tcPr>
+            <w:tcW w:w="1609" w:type="dxa"/>
+            <w:tcBorders>
+              <w:top w:val="single" w:color="auto" w:sz="4" w:space="0"/>
+              <w:left w:val="single" w:color="auto" w:sz="4" w:space="0"/>
+              <w:bottom w:val="single" w:color="auto" w:sz="4" w:space="0"/>
+              <w:right w:val="single" w:color="auto" w:sz="4" w:space="0"/>
+            </w:tcBorders>
+            <w:tcMar/>
+            <w:hideMark/>
+          </w:tcPr>
+          <w:p>
+            <w:pPr>
+              <w:spacing w:before="0" w:beforeAutospacing="off" w:after="0" w:afterAutospacing="off"/>
+            </w:pPr>
+            <w:r>
+              <w:rPr>
+                <w:b w:val="0"/>
+                <w:bCs w:val="0"/>
+                <w:i w:val="0"/>
+                <w:iCs w:val="0"/>
+                <w:strike w:val="0"/>
+                <w:dstrike w:val="0"/>
+                <w:color w:val="000000" w:themeColor="text1" w:themeTint="FF" w:themeShade="FF"/>
+                <w:sz w:val="22"/>
+                <w:szCs w:val="22"/>
+                <w:u w:val="none"/>
+              </w:rPr>
+              <w:t>KDMA measurement from text probe responses for the ST Value of Life scenario</w:t>
+            </w:r>
+          </w:p>
+        </w:tc>
+        <w:tc>
+          <w:tcPr>
+            <w:tcW w:w="1969" w:type="dxa"/>
+            <w:tcBorders>
+              <w:top w:val="single" w:color="auto" w:sz="4" w:space="0"/>
+              <w:left w:val="single" w:color="auto" w:sz="4" w:space="0"/>
+              <w:bottom w:val="single" w:color="auto" w:sz="4" w:space="0"/>
+              <w:right w:val="single" w:color="auto" w:sz="4" w:space="0"/>
+            </w:tcBorders>
+            <w:tcMar/>
+          </w:tcPr>
+          <w:p>
+            <w:pPr>
+              <w:pStyle w:val="Normal"/>
+              <w:suppressLineNumbers w:val="0"/>
+              <w:bidi w:val="0"/>
+              <w:spacing w:before="0" w:beforeAutospacing="off" w:after="0" w:afterAutospacing="off" w:line="240" w:lineRule="auto"/>
+              <w:ind w:left="0" w:right="0"/>
+              <w:jc w:val="left"/>
+            </w:pPr>
+            <w:r>
+              <w:rPr>
+                <w:b w:val="0"/>
+                <w:bCs w:val="0"/>
+                <w:i w:val="0"/>
+                <w:iCs w:val="0"/>
+                <w:strike w:val="0"/>
+                <w:dstrike w:val="0"/>
+                <w:color w:val="000000" w:themeColor="text1" w:themeTint="FF" w:themeShade="FF"/>
+                <w:sz w:val="22"/>
+                <w:szCs w:val="22"/>
+                <w:u w:val="none"/>
+              </w:rPr>
+              <w:t>Number</w:t>
+            </w:r>
+          </w:p>
+        </w:tc>
+        <w:tc>
+          <w:tcPr>
+            <w:tcW w:w="1728" w:type="dxa"/>
+            <w:tcBorders>
+              <w:top w:val="single" w:color="auto" w:sz="4" w:space="0"/>
+              <w:left w:val="single" w:color="auto" w:sz="4" w:space="0"/>
+              <w:bottom w:val="single" w:color="auto" w:sz="4" w:space="0"/>
+              <w:right w:val="single" w:color="auto" w:sz="4" w:space="0"/>
+            </w:tcBorders>
+            <w:tcMar/>
+            <w:hideMark/>
+          </w:tcPr>
+          <w:p>
+            <w:pPr>
+              <w:spacing w:before="0" w:beforeAutospacing="off" w:after="0" w:afterAutospacing="off"/>
+            </w:pPr>
+            <w:r>
+              <w:rPr>
+                <w:b w:val="0"/>
+                <w:bCs w:val="0"/>
+                <w:i w:val="0"/>
+                <w:iCs w:val="0"/>
+                <w:strike w:val="0"/>
+                <w:dstrike w:val="0"/>
+                <w:color w:val="000000" w:themeColor="text1" w:themeTint="FF" w:themeShade="FF"/>
+                <w:sz w:val="22"/>
+                <w:szCs w:val="22"/>
+                <w:u w:val="none"/>
+              </w:rPr>
+              <w:t>-</w:t>
+            </w:r>
+          </w:p>
+        </w:tc>
+        <w:tc>
+          <w:tcPr>
+            <w:tcW w:w="1316" w:type="dxa"/>
+            <w:tcBorders>
+              <w:top w:val="single" w:color="auto" w:sz="4" w:space="0"/>
+              <w:left w:val="single" w:color="auto" w:sz="4" w:space="0"/>
+              <w:bottom w:val="single" w:color="auto" w:sz="4" w:space="0"/>
+              <w:right w:val="single" w:color="auto" w:sz="4" w:space="0"/>
+            </w:tcBorders>
+            <w:tcMar/>
+            <w:hideMark/>
+          </w:tcPr>
+          <w:p>
+            <w:pPr>
+              <w:spacing w:before="0" w:beforeAutospacing="off" w:after="0" w:afterAutospacing="off"/>
+            </w:pPr>
+            <w:r>
+              <w:rPr>
+                <w:b w:val="0"/>
+                <w:bCs w:val="0"/>
+                <w:i w:val="0"/>
+                <w:iCs w:val="0"/>
+                <w:strike w:val="0"/>
+                <w:dstrike w:val="0"/>
+                <w:color w:val="000000" w:themeColor="text1" w:themeTint="FF" w:themeShade="FF"/>
+                <w:sz w:val="22"/>
+                <w:szCs w:val="22"/>
+                <w:u w:val="none"/>
+              </w:rPr>
+              <w:t>From TA1 Server</w:t>
+            </w:r>
+          </w:p>
+        </w:tc>
+      </w:tr>
+      <w:tr>
+        <w:trPr>
+          <w:trHeight w:val="300"/>
+        </w:trPr>
+        <w:tc>
+          <w:tcPr>
+            <w:tcW w:w="1796" w:type="dxa"/>
+            <w:tcBorders>
+              <w:top w:val="single" w:color="auto" w:sz="4" w:space="0"/>
+              <w:left w:val="single" w:color="auto" w:sz="4" w:space="0"/>
+              <w:bottom w:val="single" w:color="auto" w:sz="4" w:space="0"/>
+              <w:right w:val="single" w:color="auto" w:sz="4" w:space="0"/>
+            </w:tcBorders>
+            <w:tcMar/>
+            <w:hideMark/>
+          </w:tcPr>
+          <w:p>
+            <w:pPr>
+              <w:pStyle w:val="Normal"/>
+            </w:pPr>
+            <w:r>
+              <w:rPr>
+                <w:rFonts w:ascii="Calibri" w:hAnsi="Calibri" w:eastAsia="Calibri" w:cs="Calibri"/>
+                <w:noProof w:val="0"/>
+                <w:sz w:val="22"/>
+                <w:szCs w:val="22"/>
+                <w:lang w:val="en-US"/>
+              </w:rPr>
+              <w:t>Attribute Assessment</w:t>
+            </w:r>
+          </w:p>
+        </w:tc>
+        <w:tc>
+          <w:tcPr>
+            <w:tcW w:w="3558" w:type="dxa"/>
+            <w:tcBorders>
+              <w:top w:val="single" w:color="auto" w:sz="4" w:space="0"/>
+              <w:left w:val="single" w:color="auto" w:sz="4" w:space="0"/>
+              <w:bottom w:val="single" w:color="auto" w:sz="4" w:space="0"/>
+              <w:right w:val="single" w:color="auto" w:sz="4" w:space="0"/>
+            </w:tcBorders>
+            <w:tcMar/>
+            <w:hideMark/>
+          </w:tcPr>
+          <w:p>
+            <w:pPr>
+              <w:spacing w:before="0" w:beforeAutospacing="off" w:after="0" w:afterAutospacing="off"/>
+              <w:rPr>
+                <w:b w:val="0"/>
+                <w:bCs w:val="0"/>
+                <w:i w:val="0"/>
+                <w:iCs w:val="0"/>
+                <w:strike w:val="0"/>
+                <w:dstrike w:val="0"/>
+                <w:color w:val="000000" w:themeColor="text1" w:themeTint="FF" w:themeShade="FF"/>
+                <w:sz w:val="22"/>
+                <w:szCs w:val="22"/>
+                <w:u w:val="none"/>
+              </w:rPr>
+            </w:pPr>
+            <w:r>
+              <w:rPr>
+                <w:b w:val="0"/>
+                <w:bCs w:val="0"/>
+                <w:i w:val="0"/>
+                <w:iCs w:val="0"/>
+                <w:strike w:val="0"/>
+                <w:dstrike w:val="0"/>
+                <w:color w:val="000000" w:themeColor="text1" w:themeTint="FF" w:themeShade="FF"/>
+                <w:sz w:val="22"/>
+                <w:szCs w:val="22"/>
+                <w:u w:val="none"/>
+              </w:rPr>
+              <w:t>VOL_KD</w:t>
+            </w:r>
+            <w:r>
+              <w:rPr>
+                <w:b w:val="0"/>
+                <w:bCs w:val="0"/>
+                <w:i w:val="0"/>
+                <w:iCs w:val="0"/>
+                <w:strike w:val="0"/>
+                <w:dstrike w:val="0"/>
+                <w:color w:val="000000" w:themeColor="text1" w:themeTint="FF" w:themeShade="FF"/>
+                <w:sz w:val="22"/>
+                <w:szCs w:val="22"/>
+                <w:u w:val="none"/>
+              </w:rPr>
+              <w:t>E</w:t>
+            </w:r>
+            <w:r>
+              <w:rPr>
+                <w:b w:val="0"/>
+                <w:bCs w:val="0"/>
+                <w:i w:val="0"/>
+                <w:iCs w:val="0"/>
+                <w:strike w:val="0"/>
+                <w:dstrike w:val="0"/>
+                <w:color w:val="000000" w:themeColor="text1" w:themeTint="FF" w:themeShade="FF"/>
+                <w:sz w:val="22"/>
+                <w:szCs w:val="22"/>
+                <w:u w:val="none"/>
+              </w:rPr>
+              <w:t>_Sim</w:t>
+            </w:r>
+          </w:p>
+        </w:tc>
+        <w:tc>
+          <w:tcPr>
+            <w:tcW w:w="1609" w:type="dxa"/>
+            <w:tcBorders>
+              <w:top w:val="single" w:color="auto" w:sz="4" w:space="0"/>
+              <w:left w:val="single" w:color="auto" w:sz="4" w:space="0"/>
+              <w:bottom w:val="single" w:color="auto" w:sz="4" w:space="0"/>
+              <w:right w:val="single" w:color="auto" w:sz="4" w:space="0"/>
+            </w:tcBorders>
+            <w:tcMar/>
+            <w:hideMark/>
+          </w:tcPr>
+          <w:p>
+            <w:pPr>
+              <w:spacing w:before="0" w:beforeAutospacing="off" w:after="0" w:afterAutospacing="off"/>
+            </w:pPr>
+            <w:r>
+              <w:rPr>
+                <w:b w:val="0"/>
+                <w:bCs w:val="0"/>
+                <w:i w:val="0"/>
+                <w:iCs w:val="0"/>
+                <w:strike w:val="0"/>
+                <w:dstrike w:val="0"/>
+                <w:color w:val="000000" w:themeColor="text1" w:themeTint="FF" w:themeShade="FF"/>
+                <w:sz w:val="22"/>
+                <w:szCs w:val="22"/>
+                <w:u w:val="none"/>
+              </w:rPr>
+              <w:t>KDMA measurement from sim probe responses for the ST Value of Life Scenario</w:t>
+            </w:r>
+          </w:p>
+        </w:tc>
+        <w:tc>
+          <w:tcPr>
+            <w:tcW w:w="1969" w:type="dxa"/>
+            <w:tcBorders>
+              <w:top w:val="single" w:color="auto" w:sz="4" w:space="0"/>
+              <w:left w:val="single" w:color="auto" w:sz="4" w:space="0"/>
+              <w:bottom w:val="single" w:color="auto" w:sz="4" w:space="0"/>
+              <w:right w:val="single" w:color="auto" w:sz="4" w:space="0"/>
+            </w:tcBorders>
+            <w:tcMar/>
+          </w:tcPr>
+          <w:p>
+            <w:pPr>
+              <w:spacing w:before="0" w:beforeAutospacing="off" w:after="0" w:afterAutospacing="off"/>
+            </w:pPr>
+            <w:r>
+              <w:rPr>
+                <w:b w:val="0"/>
+                <w:bCs w:val="0"/>
+                <w:i w:val="0"/>
+                <w:iCs w:val="0"/>
+                <w:strike w:val="0"/>
+                <w:dstrike w:val="0"/>
+                <w:color w:val="000000" w:themeColor="text1" w:themeTint="FF" w:themeShade="FF"/>
+                <w:sz w:val="22"/>
+                <w:szCs w:val="22"/>
+                <w:u w:val="none"/>
+              </w:rPr>
+              <w:t>Hyperlink to Graph</w:t>
+            </w:r>
+          </w:p>
+        </w:tc>
+        <w:tc>
+          <w:tcPr>
+            <w:tcW w:w="1728" w:type="dxa"/>
+            <w:tcBorders>
+              <w:top w:val="single" w:color="auto" w:sz="4" w:space="0"/>
+              <w:left w:val="single" w:color="auto" w:sz="4" w:space="0"/>
+              <w:bottom w:val="single" w:color="auto" w:sz="4" w:space="0"/>
+              <w:right w:val="single" w:color="auto" w:sz="4" w:space="0"/>
+            </w:tcBorders>
+            <w:tcMar/>
+            <w:hideMark/>
+          </w:tcPr>
+          <w:p>
+            <w:pPr>
+              <w:spacing w:before="0" w:beforeAutospacing="off" w:after="0" w:afterAutospacing="off"/>
+            </w:pPr>
+            <w:r>
+              <w:rPr>
+                <w:b w:val="0"/>
+                <w:bCs w:val="0"/>
+                <w:i w:val="0"/>
+                <w:iCs w:val="0"/>
+                <w:strike w:val="0"/>
+                <w:dstrike w:val="0"/>
+                <w:color w:val="000000" w:themeColor="text1" w:themeTint="FF" w:themeShade="FF"/>
+                <w:sz w:val="22"/>
+                <w:szCs w:val="22"/>
+                <w:u w:val="none"/>
+              </w:rPr>
+              <w:t>-</w:t>
+            </w:r>
+          </w:p>
+        </w:tc>
+        <w:tc>
+          <w:tcPr>
+            <w:tcW w:w="1316" w:type="dxa"/>
+            <w:tcBorders>
+              <w:top w:val="single" w:color="auto" w:sz="4" w:space="0"/>
+              <w:left w:val="single" w:color="auto" w:sz="4" w:space="0"/>
+              <w:bottom w:val="single" w:color="auto" w:sz="4" w:space="0"/>
+              <w:right w:val="single" w:color="auto" w:sz="4" w:space="0"/>
+            </w:tcBorders>
+            <w:tcMar/>
+            <w:hideMark/>
+          </w:tcPr>
+          <w:p>
+            <w:pPr>
+              <w:spacing w:before="0" w:beforeAutospacing="off" w:after="0" w:afterAutospacing="off"/>
+            </w:pPr>
+            <w:r>
+              <w:rPr>
+                <w:b w:val="0"/>
+                <w:bCs w:val="0"/>
+                <w:i w:val="0"/>
+                <w:iCs w:val="0"/>
+                <w:strike w:val="0"/>
+                <w:dstrike w:val="0"/>
+                <w:color w:val="000000" w:themeColor="text1" w:themeTint="FF" w:themeShade="FF"/>
+                <w:sz w:val="22"/>
+                <w:szCs w:val="22"/>
+                <w:u w:val="none"/>
+              </w:rPr>
+              <w:t>From TA1 Server</w:t>
+            </w:r>
+          </w:p>
+        </w:tc>
+      </w:tr>
+      <w:tr>
+        <w:trPr>
+          <w:trHeight w:val="300"/>
+        </w:trPr>
+        <w:tc>
+          <w:tcPr>
+            <w:tcW w:w="1796" w:type="dxa"/>
+            <w:tcBorders>
+              <w:top w:val="single" w:color="auto" w:sz="4" w:space="0"/>
+              <w:left w:val="single" w:color="auto" w:sz="4" w:space="0"/>
+              <w:bottom w:val="single" w:color="auto" w:sz="4" w:space="0"/>
+              <w:right w:val="single" w:color="auto" w:sz="4" w:space="0"/>
+            </w:tcBorders>
+            <w:tcMar/>
+            <w:hideMark/>
+          </w:tcPr>
+          <w:p>
+            <w:pPr>
+              <w:pStyle w:val="Normal"/>
+            </w:pPr>
+            <w:r>
+              <w:rPr>
+                <w:rFonts w:ascii="Calibri" w:hAnsi="Calibri" w:eastAsia="Calibri" w:cs="Calibri"/>
+                <w:noProof w:val="0"/>
+                <w:sz w:val="22"/>
+                <w:szCs w:val="22"/>
+                <w:lang w:val="en-US"/>
+              </w:rPr>
+              <w:t>Attribute Assessment</w:t>
+            </w:r>
+          </w:p>
+        </w:tc>
+        <w:tc>
+          <w:tcPr>
+            <w:tcW w:w="3558" w:type="dxa"/>
+            <w:tcBorders>
+              <w:top w:val="single" w:color="auto" w:sz="4" w:space="0"/>
+              <w:left w:val="single" w:color="auto" w:sz="4" w:space="0"/>
+              <w:bottom w:val="single" w:color="auto" w:sz="4" w:space="0"/>
+              <w:right w:val="single" w:color="auto" w:sz="4" w:space="0"/>
+            </w:tcBorders>
+            <w:tcMar/>
+            <w:hideMark/>
+          </w:tcPr>
+          <w:p>
+            <w:pPr>
+              <w:spacing w:before="0" w:beforeAutospacing="off" w:after="0" w:afterAutospacing="off"/>
             </w:pPr>
             <w:r>
               <w:rPr>
@@ -3367,22 +4380,27 @@
           </w:tcPr>
           <w:p>
             <w:pPr>
-              <w:spacing w:before="0" w:beforeAutospacing="off" w:after="0" w:afterAutospacing="off"/>
-            </w:pPr>
-            <w:r>
-              <w:rPr>
-                <w:b w:val="0"/>
-                <w:bCs w:val="0"/>
-                <w:i w:val="0"/>
-                <w:iCs w:val="0"/>
-                <w:strike w:val="0"/>
-                <w:dstrike w:val="0"/>
-                <w:color w:val="000000" w:themeColor="text1" w:themeTint="FF" w:themeShade="FF"/>
-                <w:sz w:val="22"/>
-                <w:szCs w:val="22"/>
-                <w:u w:val="none"/>
-              </w:rPr>
-              <w:t>Hyperlink to Graph</w:t>
+              <w:pStyle w:val="Normal"/>
+              <w:suppressLineNumbers w:val="0"/>
+              <w:bidi w:val="0"/>
+              <w:spacing w:before="0" w:beforeAutospacing="off" w:after="0" w:afterAutospacing="off" w:line="240" w:lineRule="auto"/>
+              <w:ind w:left="0" w:right="0"/>
+              <w:jc w:val="left"/>
+            </w:pPr>
+            <w:r>
+              <w:rPr>
+                <w:b w:val="0"/>
+                <w:bCs w:val="0"/>
+                <w:i w:val="0"/>
+                <w:iCs w:val="0"/>
+                <w:strike w:val="0"/>
+                <w:dstrike w:val="0"/>
+                <w:color w:val="000000" w:themeColor="text1" w:themeTint="FF" w:themeShade="FF"/>
+                <w:sz w:val="22"/>
+                <w:szCs w:val="22"/>
+                <w:u w:val="none"/>
+              </w:rPr>
+              <w:t>Number</w:t>
             </w:r>
           </w:p>
         </w:tc>

</xml_diff>